<commit_message>
fixed loading a planet
</commit_message>
<xml_diff>
--- a/worldgen_handout.docx
+++ b/worldgen_handout.docx
@@ -1,6 +1,6 @@
 
 <file path=word/document.xml><?xml version="1.0" encoding="utf-8"?>
-<w:document xmlns:wpc="http://schemas.microsoft.com/office/word/2010/wordprocessingCanvas" xmlns:cx="http://schemas.microsoft.com/office/drawing/2014/chartex" xmlns:cx1="http://schemas.microsoft.com/office/drawing/2015/9/8/chartex" xmlns:cx2="http://schemas.microsoft.com/office/drawing/2015/10/21/chartex" xmlns:cx3="http://schemas.microsoft.com/office/drawing/2016/5/9/chartex" xmlns:cx4="http://schemas.microsoft.com/office/drawing/2016/5/10/chartex" xmlns:cx5="http://schemas.microsoft.com/office/drawing/2016/5/11/chartex" xmlns:cx6="http://schemas.microsoft.com/office/drawing/2016/5/12/chartex" xmlns:cx7="http://schemas.microsoft.com/office/drawing/2016/5/13/chartex" xmlns:cx8="http://schemas.microsoft.com/office/drawing/2016/5/14/chartex" xmlns:mc="http://schemas.openxmlformats.org/markup-compatibility/2006" xmlns:aink="http://schemas.microsoft.com/office/drawing/2016/ink" xmlns:am3d="http://schemas.microsoft.com/office/drawing/2017/model3d" xmlns:o="urn:schemas-microsoft-com:office:office" xmlns:r="http://schemas.openxmlformats.org/officeDocument/2006/relationships" xmlns:m="http://schemas.openxmlformats.org/officeDocument/2006/math" xmlns:v="urn:schemas-microsoft-com:vml" xmlns:wp14="http://schemas.microsoft.com/office/word/2010/wordprocessingDrawing" xmlns:wp="http://schemas.openxmlformats.org/drawingml/2006/wordprocessingDrawing" xmlns:w10="urn:schemas-microsoft-com:office:word" xmlns:w="http://schemas.openxmlformats.org/wordprocessingml/2006/main" xmlns:w14="http://schemas.microsoft.com/office/word/2010/wordml" xmlns:w15="http://schemas.microsoft.com/office/word/2012/wordml" xmlns:w16cid="http://schemas.microsoft.com/office/word/2016/wordml/cid" xmlns:w16se="http://schemas.microsoft.com/office/word/2015/wordml/symex" xmlns:wpg="http://schemas.microsoft.com/office/word/2010/wordprocessingGroup" xmlns:wpi="http://schemas.microsoft.com/office/word/2010/wordprocessingInk" xmlns:wne="http://schemas.microsoft.com/office/word/2006/wordml" xmlns:wps="http://schemas.microsoft.com/office/word/2010/wordprocessingShape" mc:Ignorable="w14 w15 w16se w16cid wp14">
+<w:document xmlns:wpc="http://schemas.microsoft.com/office/word/2010/wordprocessingCanvas" xmlns:cx="http://schemas.microsoft.com/office/drawing/2014/chartex" xmlns:cx1="http://schemas.microsoft.com/office/drawing/2015/9/8/chartex" xmlns:mc="http://schemas.openxmlformats.org/markup-compatibility/2006" xmlns:o="urn:schemas-microsoft-com:office:office" xmlns:r="http://schemas.openxmlformats.org/officeDocument/2006/relationships" xmlns:m="http://schemas.openxmlformats.org/officeDocument/2006/math" xmlns:v="urn:schemas-microsoft-com:vml" xmlns:wp14="http://schemas.microsoft.com/office/word/2010/wordprocessingDrawing" xmlns:wp="http://schemas.openxmlformats.org/drawingml/2006/wordprocessingDrawing" xmlns:w10="urn:schemas-microsoft-com:office:word" xmlns:w="http://schemas.openxmlformats.org/wordprocessingml/2006/main" xmlns:w14="http://schemas.microsoft.com/office/word/2010/wordml" xmlns:w15="http://schemas.microsoft.com/office/word/2012/wordml" xmlns:w16se="http://schemas.microsoft.com/office/word/2015/wordml/symex" xmlns:wpg="http://schemas.microsoft.com/office/word/2010/wordprocessingGroup" xmlns:wpi="http://schemas.microsoft.com/office/word/2010/wordprocessingInk" xmlns:wne="http://schemas.microsoft.com/office/word/2006/wordml" xmlns:wps="http://schemas.microsoft.com/office/word/2010/wordprocessingShape" mc:Ignorable="w14 w15 w16se wp14">
   <w:body>
     <w:p>
       <w:pPr>
@@ -127,7 +127,9 @@
       </w:pPr>
       <w:r>
         <w:rPr>
-          <w:sz w:val="28"/>
+          <w:noProof/>
+          <w:sz w:val="28"/>
+          <w:lang w:eastAsia="de-DE"/>
         </w:rPr>
         <w:drawing>
           <wp:anchor distT="0" distB="0" distL="114300" distR="114300" simplePos="0" relativeHeight="251662336" behindDoc="1" locked="0" layoutInCell="1" allowOverlap="1" wp14:anchorId="0952064D">
@@ -479,6 +481,7 @@
         <w:rPr>
           <w:noProof/>
           <w:sz w:val="28"/>
+          <w:lang w:eastAsia="de-DE"/>
         </w:rPr>
         <w:drawing>
           <wp:anchor distT="0" distB="0" distL="114300" distR="114300" simplePos="0" relativeHeight="251660288" behindDoc="1" locked="0" layoutInCell="1" allowOverlap="1">
@@ -757,7 +760,9 @@
       </w:pPr>
       <w:r>
         <w:rPr>
+          <w:noProof/>
           <w:sz w:val="32"/>
+          <w:lang w:eastAsia="de-DE"/>
         </w:rPr>
         <w:drawing>
           <wp:anchor distT="0" distB="0" distL="114300" distR="114300" simplePos="0" relativeHeight="251658240" behindDoc="0" locked="0" layoutInCell="1" allowOverlap="1" wp14:anchorId="613F2273">
@@ -1128,7 +1133,9 @@
       </w:pPr>
       <w:r>
         <w:rPr>
-          <w:sz w:val="28"/>
+          <w:noProof/>
+          <w:sz w:val="28"/>
+          <w:lang w:eastAsia="de-DE"/>
         </w:rPr>
         <w:drawing>
           <wp:anchor distT="0" distB="0" distL="114300" distR="114300" simplePos="0" relativeHeight="251661312" behindDoc="1" locked="0" layoutInCell="1" allowOverlap="1" wp14:anchorId="49932295">
@@ -1640,7 +1647,9 @@
       </w:pPr>
       <w:r>
         <w:rPr>
-          <w:sz w:val="28"/>
+          <w:noProof/>
+          <w:sz w:val="28"/>
+          <w:lang w:eastAsia="de-DE"/>
         </w:rPr>
         <w:drawing>
           <wp:anchor distT="0" distB="0" distL="114300" distR="114300" simplePos="0" relativeHeight="251659264" behindDoc="1" locked="0" layoutInCell="1" allowOverlap="1" wp14:anchorId="46A4D265">
@@ -1730,15 +1739,7 @@
         <w:rPr>
           <w:sz w:val="28"/>
         </w:rPr>
-        <w:t>Lichtern und reflektier</w:t>
-      </w:r>
-      <w:bookmarkStart w:id="0" w:name="_GoBack"/>
-      <w:bookmarkEnd w:id="0"/>
-      <w:r>
-        <w:rPr>
-          <w:sz w:val="28"/>
-        </w:rPr>
-        <w:t>enden Oberflächen sehr realistisch Dargestellt werden. Außerdem können sämtliche Physikalische Effekte mit einbezogen werden, wie zum Beispiel die Brechung von Licht in transparenten Körpern.</w:t>
+        <w:t>Lichtern und reflektierenden Oberflächen sehr realistisch Dargestellt werden. Außerdem können sämtliche Physikalische Effekte mit einbezogen werden, wie zum Beispiel die Brechung von Licht in transparenten Körpern.</w:t>
       </w:r>
     </w:p>
     <w:p>
@@ -1881,15 +1882,65 @@
           <w:sz w:val="28"/>
         </w:rPr>
       </w:pPr>
-      <w:r>
-        <w:rPr>
-          <w:sz w:val="28"/>
-        </w:rPr>
-        <w:t>robingottschalk1402@gmail.com</w:t>
-      </w:r>
+      <w:hyperlink r:id="rId12" w:history="1">
+        <w:r>
+          <w:rPr>
+            <w:rStyle w:val="Hyperlink"/>
+            <w:sz w:val="28"/>
+          </w:rPr>
+          <w:t>robingottschalk1402@gmail.com</w:t>
+        </w:r>
+      </w:hyperlink>
+    </w:p>
+    <w:p>
+      <w:pPr>
+        <w:spacing w:after="0"/>
+        <w:rPr>
+          <w:sz w:val="28"/>
+        </w:rPr>
+      </w:pPr>
+      <w:r>
+        <w:rPr>
+          <w:sz w:val="28"/>
+        </w:rPr>
+        <w:t xml:space="preserve">Projekt auf </w:t>
+      </w:r>
+      <w:r>
+        <w:rPr>
+          <w:sz w:val="28"/>
+        </w:rPr>
+        <w:t>GitHub</w:t>
+      </w:r>
+      <w:r>
+        <w:rPr>
+          <w:sz w:val="28"/>
+        </w:rPr>
+        <w:t xml:space="preserve"> </w:t>
+      </w:r>
+      <w:r>
+        <w:rPr>
+          <w:sz w:val="28"/>
+        </w:rPr>
+        <w:t>unter:</w:t>
+      </w:r>
+    </w:p>
+    <w:p>
+      <w:pPr>
+        <w:rPr>
+          <w:sz w:val="28"/>
+        </w:rPr>
+      </w:pPr>
+      <w:r>
+        <w:rPr>
+          <w:sz w:val="28"/>
+        </w:rPr>
+        <w:t>https://github.com/paramatedev/worldgen</w:t>
+      </w:r>
+      <w:bookmarkStart w:id="0" w:name="_GoBack"/>
+      <w:bookmarkEnd w:id="0"/>
     </w:p>
     <w:sectPr>
-      <w:footerReference w:type="default" r:id="rId12"/>
+      <w:footerReference w:type="default" r:id="rId13"/>
       <w:pgSz w:w="11906" w:h="16838"/>
       <w:pgMar w:top="1417" w:right="1417" w:bottom="1134" w:left="1417" w:header="708" w:footer="708" w:gutter="0"/>
       <w:cols w:space="708"/>
@@ -1900,7 +1951,7 @@
 </file>
 
 <file path=word/endnotes.xml><?xml version="1.0" encoding="utf-8"?>
-<w:endnotes xmlns:wpc="http://schemas.microsoft.com/office/word/2010/wordprocessingCanvas" xmlns:cx="http://schemas.microsoft.com/office/drawing/2014/chartex" xmlns:cx1="http://schemas.microsoft.com/office/drawing/2015/9/8/chartex" xmlns:cx2="http://schemas.microsoft.com/office/drawing/2015/10/21/chartex" xmlns:cx3="http://schemas.microsoft.com/office/drawing/2016/5/9/chartex" xmlns:cx4="http://schemas.microsoft.com/office/drawing/2016/5/10/chartex" xmlns:cx5="http://schemas.microsoft.com/office/drawing/2016/5/11/chartex" xmlns:cx6="http://schemas.microsoft.com/office/drawing/2016/5/12/chartex" xmlns:cx7="http://schemas.microsoft.com/office/drawing/2016/5/13/chartex" xmlns:cx8="http://schemas.microsoft.com/office/drawing/2016/5/14/chartex" xmlns:mc="http://schemas.openxmlformats.org/markup-compatibility/2006" xmlns:aink="http://schemas.microsoft.com/office/drawing/2016/ink" xmlns:am3d="http://schemas.microsoft.com/office/drawing/2017/model3d" xmlns:o="urn:schemas-microsoft-com:office:office" xmlns:r="http://schemas.openxmlformats.org/officeDocument/2006/relationships" xmlns:m="http://schemas.openxmlformats.org/officeDocument/2006/math" xmlns:v="urn:schemas-microsoft-com:vml" xmlns:wp14="http://schemas.microsoft.com/office/word/2010/wordprocessingDrawing" xmlns:wp="http://schemas.openxmlformats.org/drawingml/2006/wordprocessingDrawing" xmlns:w10="urn:schemas-microsoft-com:office:word" xmlns:w="http://schemas.openxmlformats.org/wordprocessingml/2006/main" xmlns:w14="http://schemas.microsoft.com/office/word/2010/wordml" xmlns:w15="http://schemas.microsoft.com/office/word/2012/wordml" xmlns:w16cid="http://schemas.microsoft.com/office/word/2016/wordml/cid" xmlns:w16se="http://schemas.microsoft.com/office/word/2015/wordml/symex" xmlns:wpg="http://schemas.microsoft.com/office/word/2010/wordprocessingGroup" xmlns:wpi="http://schemas.microsoft.com/office/word/2010/wordprocessingInk" xmlns:wne="http://schemas.microsoft.com/office/word/2006/wordml" xmlns:wps="http://schemas.microsoft.com/office/word/2010/wordprocessingShape" mc:Ignorable="w14 w15 w16se w16cid wp14">
+<w:endnotes xmlns:wpc="http://schemas.microsoft.com/office/word/2010/wordprocessingCanvas" xmlns:cx="http://schemas.microsoft.com/office/drawing/2014/chartex" xmlns:cx1="http://schemas.microsoft.com/office/drawing/2015/9/8/chartex" xmlns:mc="http://schemas.openxmlformats.org/markup-compatibility/2006" xmlns:o="urn:schemas-microsoft-com:office:office" xmlns:r="http://schemas.openxmlformats.org/officeDocument/2006/relationships" xmlns:m="http://schemas.openxmlformats.org/officeDocument/2006/math" xmlns:v="urn:schemas-microsoft-com:vml" xmlns:wp14="http://schemas.microsoft.com/office/word/2010/wordprocessingDrawing" xmlns:wp="http://schemas.openxmlformats.org/drawingml/2006/wordprocessingDrawing" xmlns:w10="urn:schemas-microsoft-com:office:word" xmlns:w="http://schemas.openxmlformats.org/wordprocessingml/2006/main" xmlns:w14="http://schemas.microsoft.com/office/word/2010/wordml" xmlns:w15="http://schemas.microsoft.com/office/word/2012/wordml" xmlns:w16se="http://schemas.microsoft.com/office/word/2015/wordml/symex" xmlns:wpg="http://schemas.microsoft.com/office/word/2010/wordprocessingGroup" xmlns:wpi="http://schemas.microsoft.com/office/word/2010/wordprocessingInk" xmlns:wne="http://schemas.microsoft.com/office/word/2006/wordml" xmlns:wps="http://schemas.microsoft.com/office/word/2010/wordprocessingShape" mc:Ignorable="w14 w15 w16se wp14">
   <w:endnote w:type="separator" w:id="-1">
     <w:p>
       <w:pPr>
@@ -1925,7 +1976,7 @@
 </file>
 
 <file path=word/footer1.xml><?xml version="1.0" encoding="utf-8"?>
-<w:ftr xmlns:wpc="http://schemas.microsoft.com/office/word/2010/wordprocessingCanvas" xmlns:cx="http://schemas.microsoft.com/office/drawing/2014/chartex" xmlns:cx1="http://schemas.microsoft.com/office/drawing/2015/9/8/chartex" xmlns:cx2="http://schemas.microsoft.com/office/drawing/2015/10/21/chartex" xmlns:cx3="http://schemas.microsoft.com/office/drawing/2016/5/9/chartex" xmlns:cx4="http://schemas.microsoft.com/office/drawing/2016/5/10/chartex" xmlns:cx5="http://schemas.microsoft.com/office/drawing/2016/5/11/chartex" xmlns:cx6="http://schemas.microsoft.com/office/drawing/2016/5/12/chartex" xmlns:cx7="http://schemas.microsoft.com/office/drawing/2016/5/13/chartex" xmlns:cx8="http://schemas.microsoft.com/office/drawing/2016/5/14/chartex" xmlns:mc="http://schemas.openxmlformats.org/markup-compatibility/2006" xmlns:aink="http://schemas.microsoft.com/office/drawing/2016/ink" xmlns:am3d="http://schemas.microsoft.com/office/drawing/2017/model3d" xmlns:o="urn:schemas-microsoft-com:office:office" xmlns:r="http://schemas.openxmlformats.org/officeDocument/2006/relationships" xmlns:m="http://schemas.openxmlformats.org/officeDocument/2006/math" xmlns:v="urn:schemas-microsoft-com:vml" xmlns:wp14="http://schemas.microsoft.com/office/word/2010/wordprocessingDrawing" xmlns:wp="http://schemas.openxmlformats.org/drawingml/2006/wordprocessingDrawing" xmlns:w10="urn:schemas-microsoft-com:office:word" xmlns:w="http://schemas.openxmlformats.org/wordprocessingml/2006/main" xmlns:w14="http://schemas.microsoft.com/office/word/2010/wordml" xmlns:w15="http://schemas.microsoft.com/office/word/2012/wordml" xmlns:w16cid="http://schemas.microsoft.com/office/word/2016/wordml/cid" xmlns:w16se="http://schemas.microsoft.com/office/word/2015/wordml/symex" xmlns:wpg="http://schemas.microsoft.com/office/word/2010/wordprocessingGroup" xmlns:wpi="http://schemas.microsoft.com/office/word/2010/wordprocessingInk" xmlns:wne="http://schemas.microsoft.com/office/word/2006/wordml" xmlns:wps="http://schemas.microsoft.com/office/word/2010/wordprocessingShape" mc:Ignorable="w14 w15 w16se w16cid wp14">
+<w:ftr xmlns:wpc="http://schemas.microsoft.com/office/word/2010/wordprocessingCanvas" xmlns:cx="http://schemas.microsoft.com/office/drawing/2014/chartex" xmlns:cx1="http://schemas.microsoft.com/office/drawing/2015/9/8/chartex" xmlns:mc="http://schemas.openxmlformats.org/markup-compatibility/2006" xmlns:o="urn:schemas-microsoft-com:office:office" xmlns:r="http://schemas.openxmlformats.org/officeDocument/2006/relationships" xmlns:m="http://schemas.openxmlformats.org/officeDocument/2006/math" xmlns:v="urn:schemas-microsoft-com:vml" xmlns:wp14="http://schemas.microsoft.com/office/word/2010/wordprocessingDrawing" xmlns:wp="http://schemas.openxmlformats.org/drawingml/2006/wordprocessingDrawing" xmlns:w10="urn:schemas-microsoft-com:office:word" xmlns:w="http://schemas.openxmlformats.org/wordprocessingml/2006/main" xmlns:w14="http://schemas.microsoft.com/office/word/2010/wordml" xmlns:w15="http://schemas.microsoft.com/office/word/2012/wordml" xmlns:w16se="http://schemas.microsoft.com/office/word/2015/wordml/symex" xmlns:wpg="http://schemas.microsoft.com/office/word/2010/wordprocessingGroup" xmlns:wpi="http://schemas.microsoft.com/office/word/2010/wordprocessingInk" xmlns:wne="http://schemas.microsoft.com/office/word/2006/wordml" xmlns:wps="http://schemas.microsoft.com/office/word/2010/wordprocessingShape" mc:Ignorable="w14 w15 w16se wp14">
   <w:sdt>
     <w:sdtPr>
       <w:id w:val="-2037881405"/>
@@ -1934,6 +1985,7 @@
         <w:docPartUnique/>
       </w:docPartObj>
     </w:sdtPr>
+    <w:sdtEndPr/>
     <w:sdtContent>
       <w:p>
         <w:pPr>
@@ -1970,7 +2022,7 @@
 </file>
 
 <file path=word/footnotes.xml><?xml version="1.0" encoding="utf-8"?>
-<w:footnotes xmlns:wpc="http://schemas.microsoft.com/office/word/2010/wordprocessingCanvas" xmlns:cx="http://schemas.microsoft.com/office/drawing/2014/chartex" xmlns:cx1="http://schemas.microsoft.com/office/drawing/2015/9/8/chartex" xmlns:cx2="http://schemas.microsoft.com/office/drawing/2015/10/21/chartex" xmlns:cx3="http://schemas.microsoft.com/office/drawing/2016/5/9/chartex" xmlns:cx4="http://schemas.microsoft.com/office/drawing/2016/5/10/chartex" xmlns:cx5="http://schemas.microsoft.com/office/drawing/2016/5/11/chartex" xmlns:cx6="http://schemas.microsoft.com/office/drawing/2016/5/12/chartex" xmlns:cx7="http://schemas.microsoft.com/office/drawing/2016/5/13/chartex" xmlns:cx8="http://schemas.microsoft.com/office/drawing/2016/5/14/chartex" xmlns:mc="http://schemas.openxmlformats.org/markup-compatibility/2006" xmlns:aink="http://schemas.microsoft.com/office/drawing/2016/ink" xmlns:am3d="http://schemas.microsoft.com/office/drawing/2017/model3d" xmlns:o="urn:schemas-microsoft-com:office:office" xmlns:r="http://schemas.openxmlformats.org/officeDocument/2006/relationships" xmlns:m="http://schemas.openxmlformats.org/officeDocument/2006/math" xmlns:v="urn:schemas-microsoft-com:vml" xmlns:wp14="http://schemas.microsoft.com/office/word/2010/wordprocessingDrawing" xmlns:wp="http://schemas.openxmlformats.org/drawingml/2006/wordprocessingDrawing" xmlns:w10="urn:schemas-microsoft-com:office:word" xmlns:w="http://schemas.openxmlformats.org/wordprocessingml/2006/main" xmlns:w14="http://schemas.microsoft.com/office/word/2010/wordml" xmlns:w15="http://schemas.microsoft.com/office/word/2012/wordml" xmlns:w16cid="http://schemas.microsoft.com/office/word/2016/wordml/cid" xmlns:w16se="http://schemas.microsoft.com/office/word/2015/wordml/symex" xmlns:wpg="http://schemas.microsoft.com/office/word/2010/wordprocessingGroup" xmlns:wpi="http://schemas.microsoft.com/office/word/2010/wordprocessingInk" xmlns:wne="http://schemas.microsoft.com/office/word/2006/wordml" xmlns:wps="http://schemas.microsoft.com/office/word/2010/wordprocessingShape" mc:Ignorable="w14 w15 w16se w16cid wp14">
+<w:footnotes xmlns:wpc="http://schemas.microsoft.com/office/word/2010/wordprocessingCanvas" xmlns:cx="http://schemas.microsoft.com/office/drawing/2014/chartex" xmlns:cx1="http://schemas.microsoft.com/office/drawing/2015/9/8/chartex" xmlns:mc="http://schemas.openxmlformats.org/markup-compatibility/2006" xmlns:o="urn:schemas-microsoft-com:office:office" xmlns:r="http://schemas.openxmlformats.org/officeDocument/2006/relationships" xmlns:m="http://schemas.openxmlformats.org/officeDocument/2006/math" xmlns:v="urn:schemas-microsoft-com:vml" xmlns:wp14="http://schemas.microsoft.com/office/word/2010/wordprocessingDrawing" xmlns:wp="http://schemas.openxmlformats.org/drawingml/2006/wordprocessingDrawing" xmlns:w10="urn:schemas-microsoft-com:office:word" xmlns:w="http://schemas.openxmlformats.org/wordprocessingml/2006/main" xmlns:w14="http://schemas.microsoft.com/office/word/2010/wordml" xmlns:w15="http://schemas.microsoft.com/office/word/2012/wordml" xmlns:w16se="http://schemas.microsoft.com/office/word/2015/wordml/symex" xmlns:wpg="http://schemas.microsoft.com/office/word/2010/wordprocessingGroup" xmlns:wpi="http://schemas.microsoft.com/office/word/2010/wordprocessingInk" xmlns:wne="http://schemas.microsoft.com/office/word/2006/wordml" xmlns:wps="http://schemas.microsoft.com/office/word/2010/wordprocessingShape" mc:Ignorable="w14 w15 w16se wp14">
   <w:footnote w:type="separator" w:id="-1">
     <w:p>
       <w:pPr>
@@ -1995,7 +2047,7 @@
 </file>
 
 <file path=word/numbering.xml><?xml version="1.0" encoding="utf-8"?>
-<w:numbering xmlns:wpc="http://schemas.microsoft.com/office/word/2010/wordprocessingCanvas" xmlns:cx="http://schemas.microsoft.com/office/drawing/2014/chartex" xmlns:cx1="http://schemas.microsoft.com/office/drawing/2015/9/8/chartex" xmlns:cx2="http://schemas.microsoft.com/office/drawing/2015/10/21/chartex" xmlns:cx3="http://schemas.microsoft.com/office/drawing/2016/5/9/chartex" xmlns:cx4="http://schemas.microsoft.com/office/drawing/2016/5/10/chartex" xmlns:cx5="http://schemas.microsoft.com/office/drawing/2016/5/11/chartex" xmlns:cx6="http://schemas.microsoft.com/office/drawing/2016/5/12/chartex" xmlns:cx7="http://schemas.microsoft.com/office/drawing/2016/5/13/chartex" xmlns:cx8="http://schemas.microsoft.com/office/drawing/2016/5/14/chartex" xmlns:mc="http://schemas.openxmlformats.org/markup-compatibility/2006" xmlns:aink="http://schemas.microsoft.com/office/drawing/2016/ink" xmlns:am3d="http://schemas.microsoft.com/office/drawing/2017/model3d" xmlns:o="urn:schemas-microsoft-com:office:office" xmlns:r="http://schemas.openxmlformats.org/officeDocument/2006/relationships" xmlns:m="http://schemas.openxmlformats.org/officeDocument/2006/math" xmlns:v="urn:schemas-microsoft-com:vml" xmlns:wp14="http://schemas.microsoft.com/office/word/2010/wordprocessingDrawing" xmlns:wp="http://schemas.openxmlformats.org/drawingml/2006/wordprocessingDrawing" xmlns:w10="urn:schemas-microsoft-com:office:word" xmlns:w="http://schemas.openxmlformats.org/wordprocessingml/2006/main" xmlns:w14="http://schemas.microsoft.com/office/word/2010/wordml" xmlns:w15="http://schemas.microsoft.com/office/word/2012/wordml" xmlns:w16cid="http://schemas.microsoft.com/office/word/2016/wordml/cid" xmlns:w16se="http://schemas.microsoft.com/office/word/2015/wordml/symex" xmlns:wpg="http://schemas.microsoft.com/office/word/2010/wordprocessingGroup" xmlns:wpi="http://schemas.microsoft.com/office/word/2010/wordprocessingInk" xmlns:wne="http://schemas.microsoft.com/office/word/2006/wordml" xmlns:wps="http://schemas.microsoft.com/office/word/2010/wordprocessingShape" mc:Ignorable="w14 w15 w16se w16cid wp14">
+<w:numbering xmlns:wpc="http://schemas.microsoft.com/office/word/2010/wordprocessingCanvas" xmlns:cx="http://schemas.microsoft.com/office/drawing/2014/chartex" xmlns:cx1="http://schemas.microsoft.com/office/drawing/2015/9/8/chartex" xmlns:mc="http://schemas.openxmlformats.org/markup-compatibility/2006" xmlns:o="urn:schemas-microsoft-com:office:office" xmlns:r="http://schemas.openxmlformats.org/officeDocument/2006/relationships" xmlns:m="http://schemas.openxmlformats.org/officeDocument/2006/math" xmlns:v="urn:schemas-microsoft-com:vml" xmlns:wp14="http://schemas.microsoft.com/office/word/2010/wordprocessingDrawing" xmlns:wp="http://schemas.openxmlformats.org/drawingml/2006/wordprocessingDrawing" xmlns:w10="urn:schemas-microsoft-com:office:word" xmlns:w="http://schemas.openxmlformats.org/wordprocessingml/2006/main" xmlns:w14="http://schemas.microsoft.com/office/word/2010/wordml" xmlns:w15="http://schemas.microsoft.com/office/word/2012/wordml" xmlns:w16se="http://schemas.microsoft.com/office/word/2015/wordml/symex" xmlns:wpg="http://schemas.microsoft.com/office/word/2010/wordprocessingGroup" xmlns:wpi="http://schemas.microsoft.com/office/word/2010/wordprocessingInk" xmlns:wne="http://schemas.microsoft.com/office/word/2006/wordml" xmlns:wps="http://schemas.microsoft.com/office/word/2010/wordprocessingShape" mc:Ignorable="w14 w15 w16se wp14">
   <w:abstractNum w:abstractNumId="0" w15:restartNumberingAfterBreak="0">
     <w:nsid w:val="0751619E"/>
     <w:multiLevelType w:val="hybridMultilevel"/>
@@ -4053,7 +4105,7 @@
 </file>
 
 <file path=word/styles.xml><?xml version="1.0" encoding="utf-8"?>
-<w:styles xmlns:mc="http://schemas.openxmlformats.org/markup-compatibility/2006" xmlns:r="http://schemas.openxmlformats.org/officeDocument/2006/relationships" xmlns:w="http://schemas.openxmlformats.org/wordprocessingml/2006/main" xmlns:w14="http://schemas.microsoft.com/office/word/2010/wordml" xmlns:w15="http://schemas.microsoft.com/office/word/2012/wordml" xmlns:w16cid="http://schemas.microsoft.com/office/word/2016/wordml/cid" xmlns:w16se="http://schemas.microsoft.com/office/word/2015/wordml/symex" mc:Ignorable="w14 w15 w16se w16cid">
+<w:styles xmlns:mc="http://schemas.openxmlformats.org/markup-compatibility/2006" xmlns:r="http://schemas.openxmlformats.org/officeDocument/2006/relationships" xmlns:w="http://schemas.openxmlformats.org/wordprocessingml/2006/main" xmlns:w14="http://schemas.microsoft.com/office/word/2010/wordml" xmlns:w15="http://schemas.microsoft.com/office/word/2012/wordml" xmlns:w16se="http://schemas.microsoft.com/office/word/2015/wordml/symex" mc:Ignorable="w14 w15 w16se">
   <w:docDefaults>
     <w:rPrDefault>
       <w:rPr>
@@ -4069,7 +4121,7 @@
       </w:pPr>
     </w:pPrDefault>
   </w:docDefaults>
-  <w:latentStyles w:defLockedState="0" w:defUIPriority="99" w:defSemiHidden="0" w:defUnhideWhenUsed="0" w:defQFormat="0" w:count="375">
+  <w:latentStyles w:defLockedState="0" w:defUIPriority="99" w:defSemiHidden="0" w:defUnhideWhenUsed="0" w:defQFormat="0" w:count="371">
     <w:lsdException w:name="Normal" w:uiPriority="0" w:qFormat="1"/>
     <w:lsdException w:name="heading 1" w:uiPriority="9" w:qFormat="1"/>
     <w:lsdException w:name="heading 2" w:semiHidden="1" w:uiPriority="9" w:unhideWhenUsed="1" w:qFormat="1"/>
@@ -4441,10 +4493,6 @@
     <w:lsdException w:name="List Table 5 Dark Accent 6" w:uiPriority="50"/>
     <w:lsdException w:name="List Table 6 Colorful Accent 6" w:uiPriority="51"/>
     <w:lsdException w:name="List Table 7 Colorful Accent 6" w:uiPriority="52"/>
-    <w:lsdException w:name="Mention" w:semiHidden="1" w:unhideWhenUsed="1"/>
-    <w:lsdException w:name="Smart Hyperlink" w:semiHidden="1" w:unhideWhenUsed="1"/>
-    <w:lsdException w:name="Hashtag" w:semiHidden="1" w:unhideWhenUsed="1"/>
-    <w:lsdException w:name="Unresolved Mention" w:semiHidden="1" w:unhideWhenUsed="1"/>
   </w:latentStyles>
   <w:style w:type="paragraph" w:default="1" w:styleId="Standard">
     <w:name w:val="Normal"/>
@@ -4453,6 +4501,7 @@
   <w:style w:type="character" w:default="1" w:styleId="Absatz-Standardschriftart">
     <w:name w:val="Default Paragraph Font"/>
     <w:uiPriority w:val="1"/>
+    <w:semiHidden/>
     <w:unhideWhenUsed/>
   </w:style>
   <w:style w:type="table" w:default="1" w:styleId="NormaleTabelle">
@@ -4547,6 +4596,17 @@
     <w:link w:val="Fuzeile"/>
     <w:uiPriority w:val="99"/>
     <w:rsid w:val="001F1670"/>
+  </w:style>
+  <w:style w:type="character" w:styleId="Hyperlink">
+    <w:name w:val="Hyperlink"/>
+    <w:basedOn w:val="Absatz-Standardschriftart"/>
+    <w:uiPriority w:val="99"/>
+    <w:unhideWhenUsed/>
+    <w:rsid w:val="0020059C"/>
+    <w:rPr>
+      <w:color w:val="0563C1" w:themeColor="hyperlink"/>
+      <w:u w:val="single"/>
+    </w:rPr>
   </w:style>
 </w:styles>
 </file>

</xml_diff>